<commit_message>
Script de classification fonctionne assez bien.
</commit_message>
<xml_diff>
--- a/Classification de texte.docx
+++ b/Classification de texte.docx
@@ -40,28 +40,50 @@
         <w:t>Tokenisation</w:t>
       </w:r>
       <w:proofErr w:type="spellEnd"/>
+      <w:r>
+        <w:t xml:space="preserve"> =&gt;</w:t>
+      </w:r>
+      <w:proofErr w:type="spellStart"/>
+      <w:r>
+        <w:t>Spacy</w:t>
+      </w:r>
+      <w:proofErr w:type="spellEnd"/>
     </w:p>
     <w:p/>
     <w:p>
+      <w:r>
+        <w:t>Listes des champs lexicaux</w:t>
+      </w:r>
+      <w:r>
+        <w:t xml:space="preserve"> =&gt; à mettre dans des </w:t>
+      </w:r>
       <w:proofErr w:type="gramStart"/>
       <w:r>
-        <w:t>Listes</w:t>
+        <w:t>dico</w:t>
       </w:r>
       <w:proofErr w:type="gramEnd"/>
       <w:r>
-        <w:t xml:space="preserve"> des champs lexicaux</w:t>
+        <w:t xml:space="preserve"> pour utiliser les clés (faciliter la recherche)</w:t>
       </w:r>
     </w:p>
     <w:p/>
     <w:p>
       <w:r>
-        <w:t>Dictionnaire : {mot : {cat : oc}</w:t>
+        <w:t xml:space="preserve">Dictionnaire : </w:t>
+      </w:r>
+      <w:bookmarkStart w:id="0" w:name="_GoBack"/>
+      <w:r>
+        <w:t>{mot : {cat : oc}</w:t>
       </w:r>
       <w:r>
         <w:t>}</w:t>
       </w:r>
       <w:r>
-        <w:t xml:space="preserve"> =&gt; {acteur : {cinéma : 4}</w:t>
+        <w:t xml:space="preserve"> </w:t>
+      </w:r>
+      <w:bookmarkEnd w:id="0"/>
+      <w:r>
+        <w:t>=&gt; {acteur : {cinéma : 4}</w:t>
       </w:r>
       <w:r>
         <w:t>,</w:t>
@@ -80,8 +102,6 @@
       <w:r>
         <w:t> : 2}, {théâtre : 2}}</w:t>
       </w:r>
-      <w:bookmarkStart w:id="0" w:name="_GoBack"/>
-      <w:bookmarkEnd w:id="0"/>
       <w:r>
         <w:t>}</w:t>
       </w:r>
@@ -133,10 +153,7 @@
       </w:r>
       <w:proofErr w:type="gramEnd"/>
       <w:r>
-        <w:t xml:space="preserve"> (théâtre/opéra)</w:t>
-      </w:r>
-      <w:r>
-        <w:t> :</w:t>
+        <w:t xml:space="preserve"> (théâtre/opéra) :</w:t>
       </w:r>
     </w:p>
     <w:p>
@@ -159,24 +176,12 @@
       </w:r>
       <w:proofErr w:type="gramEnd"/>
       <w:r>
-        <w:t>sculpture, peinture etc.)</w:t>
-      </w:r>
-      <w:r>
-        <w:t> : œuvre, (filtre), galerie, musée, exposition, moulage, sculpture, peinture, peintre, sculpteur, histoire de l’art, art</w:t>
-      </w:r>
-    </w:p>
-    <w:p>
-      <w:r>
-        <w:t>L</w:t>
-      </w:r>
-      <w:r>
-        <w:t>ittérature</w:t>
-      </w:r>
-      <w:r>
-        <w:t> :</w:t>
-      </w:r>
-      <w:r>
-        <w:t xml:space="preserve"> </w:t>
+        <w:t>sculpture, peinture etc.) : œuvre, (filtre), galerie, musée, exposition, moulage, sculpture, peinture, peintre, sculpteur, histoire de l’art, art</w:t>
+      </w:r>
+    </w:p>
+    <w:p>
+      <w:r>
+        <w:t xml:space="preserve">Littérature : </w:t>
       </w:r>
     </w:p>
     <w:p>

</xml_diff>